<commit_message>
sistemnoe proektirovanie | ispolzovanie istochniki
</commit_message>
<xml_diff>
--- a/docs/07.СИСТЕМНОЕ ПРОЕКТИРОВАНИЕ.docx
+++ b/docs/07.СИСТЕМНОЕ ПРОЕКТИРОВАНИЕ.docx
@@ -1,10 +1,11 @@
 
 <file path=word/document.xml><?xml version="1.0" encoding="utf-8"?>
-<w:document xmlns:wpc="http://schemas.microsoft.com/office/word/2010/wordprocessingCanvas" xmlns:cx="http://schemas.microsoft.com/office/drawing/2014/chartex" xmlns:cx1="http://schemas.microsoft.com/office/drawing/2015/9/8/chartex" xmlns:cx2="http://schemas.microsoft.com/office/drawing/2015/10/21/chartex" xmlns:cx3="http://schemas.microsoft.com/office/drawing/2016/5/9/chartex" xmlns:cx4="http://schemas.microsoft.com/office/drawing/2016/5/10/chartex" xmlns:cx5="http://schemas.microsoft.com/office/drawing/2016/5/11/chartex" xmlns:cx6="http://schemas.microsoft.com/office/drawing/2016/5/12/chartex" xmlns:cx7="http://schemas.microsoft.com/office/drawing/2016/5/13/chartex" xmlns:cx8="http://schemas.microsoft.com/office/drawing/2016/5/14/chartex" xmlns:mc="http://schemas.openxmlformats.org/markup-compatibility/2006" xmlns:aink="http://schemas.microsoft.com/office/drawing/2016/ink" xmlns:am3d="http://schemas.microsoft.com/office/drawing/2017/model3d" xmlns:o="urn:schemas-microsoft-com:office:office" xmlns:r="http://schemas.openxmlformats.org/officeDocument/2006/relationships" xmlns:m="http://schemas.openxmlformats.org/officeDocument/2006/math" xmlns:v="urn:schemas-microsoft-com:vml" xmlns:wp14="http://schemas.microsoft.com/office/word/2010/wordprocessingDrawing" xmlns:wp="http://schemas.openxmlformats.org/drawingml/2006/wordprocessingDrawing" xmlns:w10="urn:schemas-microsoft-com:office:word" xmlns:w="http://schemas.openxmlformats.org/wordprocessingml/2006/main" xmlns:w14="http://schemas.microsoft.com/office/word/2010/wordml" xmlns:w15="http://schemas.microsoft.com/office/word/2012/wordml" xmlns:w16cid="http://schemas.microsoft.com/office/word/2016/wordml/cid" xmlns:w16se="http://schemas.microsoft.com/office/word/2015/wordml/symex" xmlns:wpg="http://schemas.microsoft.com/office/word/2010/wordprocessingGroup" xmlns:wpi="http://schemas.microsoft.com/office/word/2010/wordprocessingInk" xmlns:wne="http://schemas.microsoft.com/office/word/2006/wordml" xmlns:wps="http://schemas.microsoft.com/office/word/2010/wordprocessingShape" mc:Ignorable="w14 w15 w16se w16cid wp14">
+<w:document xmlns:wpc="http://schemas.microsoft.com/office/word/2010/wordprocessingCanvas" xmlns:mc="http://schemas.openxmlformats.org/markup-compatibility/2006" xmlns:o="urn:schemas-microsoft-com:office:office" xmlns:r="http://schemas.openxmlformats.org/officeDocument/2006/relationships" xmlns:m="http://schemas.openxmlformats.org/officeDocument/2006/math" xmlns:v="urn:schemas-microsoft-com:vml" xmlns:wp14="http://schemas.microsoft.com/office/word/2010/wordprocessingDrawing" xmlns:wp="http://schemas.openxmlformats.org/drawingml/2006/wordprocessingDrawing" xmlns:w10="urn:schemas-microsoft-com:office:word" xmlns:w="http://schemas.openxmlformats.org/wordprocessingml/2006/main" xmlns:w14="http://schemas.microsoft.com/office/word/2010/wordml" xmlns:w15="http://schemas.microsoft.com/office/word/2012/wordml" xmlns:wpg="http://schemas.microsoft.com/office/word/2010/wordprocessingGroup" xmlns:wpi="http://schemas.microsoft.com/office/word/2010/wordprocessingInk" xmlns:wne="http://schemas.microsoft.com/office/word/2006/wordml" xmlns:wps="http://schemas.microsoft.com/office/word/2010/wordprocessingShape" mc:Ignorable="w14 w15 wp14">
   <w:body>
     <w:p>
       <w:pPr>
         <w:ind w:firstLine="708"/>
+        <w:jc w:val="both"/>
       </w:pPr>
       <w:bookmarkStart w:id="0" w:name="_gjdgxs" w:colFirst="0" w:colLast="0"/>
       <w:bookmarkEnd w:id="0"/>
@@ -20,18 +21,9 @@
     </w:p>
     <w:p>
       <w:pPr>
-        <w:ind w:left="420" w:hanging="720"/>
-        <w:jc w:val="both"/>
-      </w:pPr>
-    </w:p>
-    <w:p>
-      <w:pPr>
         <w:ind w:firstLine="708"/>
         <w:jc w:val="both"/>
       </w:pPr>
-      <w:r>
-        <w:t>Изучив теоретические аспекты разрабатываемой системы и выработав список требований необходимых для разработки системы, разбиваем систему на функциональные блоки Это необходимо для обеспечения гибкой архитектуры. Такой подход позволяет изменять или заменять модули без изменения всей системы в целом.</w:t>
-      </w:r>
     </w:p>
     <w:p>
       <w:pPr>
@@ -39,147 +31,198 @@
         <w:jc w:val="both"/>
       </w:pPr>
       <w:r>
-        <w:t>В разрабатываемом веб-приложении можно выделить следующие блоки:</w:t>
-      </w:r>
-    </w:p>
-    <w:p>
-      <w:pPr>
+        <w:rPr>
+          <w:b/>
+        </w:rPr>
+        <w:t>2.1</w:t>
+      </w:r>
+      <w:r>
+        <w:t xml:space="preserve"> Определение структуры комплекса </w:t>
+      </w:r>
+    </w:p>
+    <w:p>
+      <w:pPr>
+        <w:ind w:firstLine="708"/>
+        <w:jc w:val="both"/>
+      </w:pPr>
+    </w:p>
+    <w:p>
+      <w:pPr>
+        <w:ind w:firstLine="708"/>
+        <w:jc w:val="both"/>
+      </w:pPr>
+      <w:r>
+        <w:t xml:space="preserve">Целью проекта является разработка </w:t>
+      </w:r>
+      <w:r>
+        <w:t>подвижной платформы и управление ей</w:t>
+      </w:r>
+      <w:r>
+        <w:t xml:space="preserve"> с помощью</w:t>
+      </w:r>
+      <w:r>
+        <w:t xml:space="preserve"> программного средства.</w:t>
+      </w:r>
+    </w:p>
+    <w:p>
+      <w:pPr>
+        <w:ind w:firstLine="708"/>
+        <w:jc w:val="both"/>
+      </w:pPr>
+      <w:r>
+        <w:t>В разрабатываемой системе можно выделить следующие блоки:</w:t>
+      </w:r>
+      <w:r>
+        <w:t xml:space="preserve"> </w:t>
+      </w:r>
+    </w:p>
+    <w:p>
+      <w:pPr>
+        <w:pStyle w:val="ab"/>
         <w:numPr>
           <w:ilvl w:val="0"/>
-          <w:numId w:val="1"/>
+          <w:numId w:val="2"/>
         </w:numPr>
-        <w:ind w:left="0" w:firstLine="709"/>
-        <w:contextualSpacing/>
-        <w:jc w:val="both"/>
-      </w:pPr>
-      <w:r>
-        <w:t>блок маршрутизации;</w:t>
-      </w:r>
-    </w:p>
-    <w:p>
-      <w:pPr>
+        <w:jc w:val="both"/>
+      </w:pPr>
+      <w:r>
+        <w:t>центральный контроллер</w:t>
+      </w:r>
+      <w:r>
+        <w:rPr>
+          <w:lang w:val="en-US"/>
+        </w:rPr>
+        <w:t>;</w:t>
+      </w:r>
+    </w:p>
+    <w:p>
+      <w:pPr>
+        <w:pStyle w:val="ab"/>
         <w:numPr>
           <w:ilvl w:val="0"/>
-          <w:numId w:val="1"/>
+          <w:numId w:val="2"/>
         </w:numPr>
-        <w:ind w:left="0" w:firstLine="709"/>
-        <w:contextualSpacing/>
-        <w:jc w:val="both"/>
-      </w:pPr>
-      <w:r>
-        <w:t>блок авторизации;</w:t>
-      </w:r>
-    </w:p>
-    <w:p>
-      <w:pPr>
+        <w:jc w:val="both"/>
+      </w:pPr>
+      <w:r>
+        <w:t>блок обмена данными;</w:t>
+      </w:r>
+    </w:p>
+    <w:p>
+      <w:pPr>
+        <w:pStyle w:val="ab"/>
         <w:numPr>
           <w:ilvl w:val="0"/>
-          <w:numId w:val="1"/>
+          <w:numId w:val="2"/>
         </w:numPr>
-        <w:ind w:left="0" w:firstLine="709"/>
-        <w:contextualSpacing/>
-        <w:jc w:val="both"/>
-      </w:pPr>
-      <w:r>
-        <w:t>блок управления;</w:t>
-      </w:r>
-    </w:p>
-    <w:p>
-      <w:pPr>
+        <w:jc w:val="both"/>
+      </w:pPr>
+      <w:r>
+        <w:t xml:space="preserve">блок </w:t>
+      </w:r>
+      <w:r>
+        <w:t>беспроводной связи</w:t>
+      </w:r>
+      <w:r>
+        <w:rPr>
+          <w:lang w:val="en-US"/>
+        </w:rPr>
+        <w:t>;</w:t>
+      </w:r>
+    </w:p>
+    <w:p>
+      <w:pPr>
+        <w:pStyle w:val="ab"/>
         <w:numPr>
           <w:ilvl w:val="0"/>
-          <w:numId w:val="1"/>
+          <w:numId w:val="2"/>
         </w:numPr>
-        <w:ind w:left="0" w:firstLine="709"/>
-        <w:contextualSpacing/>
-        <w:jc w:val="both"/>
-      </w:pPr>
-      <w:r>
-        <w:t>блок валидации данных;</w:t>
-      </w:r>
-    </w:p>
-    <w:p>
-      <w:pPr>
+        <w:jc w:val="both"/>
+      </w:pPr>
+      <w:r>
+        <w:t xml:space="preserve">блок </w:t>
+      </w:r>
+      <w:r>
+        <w:t>управления</w:t>
+      </w:r>
+      <w:r>
+        <w:rPr>
+          <w:lang w:val="en-US"/>
+        </w:rPr>
+        <w:t>;</w:t>
+      </w:r>
+    </w:p>
+    <w:p>
+      <w:pPr>
+        <w:pStyle w:val="ab"/>
         <w:numPr>
           <w:ilvl w:val="0"/>
-          <w:numId w:val="1"/>
+          <w:numId w:val="2"/>
         </w:numPr>
-        <w:ind w:left="0" w:firstLine="709"/>
-        <w:contextualSpacing/>
-        <w:jc w:val="both"/>
-      </w:pPr>
-      <w:r>
-        <w:t>блок модели данных;</w:t>
-      </w:r>
-    </w:p>
-    <w:p>
-      <w:pPr>
+        <w:jc w:val="both"/>
+      </w:pPr>
+      <w:r>
+        <w:t xml:space="preserve">блок </w:t>
+      </w:r>
+      <w:r>
+        <w:t>отображения данных</w:t>
+      </w:r>
+      <w:r>
+        <w:rPr>
+          <w:lang w:val="en-US"/>
+        </w:rPr>
+        <w:t>;</w:t>
+      </w:r>
+    </w:p>
+    <w:p>
+      <w:pPr>
+        <w:pStyle w:val="ab"/>
         <w:numPr>
           <w:ilvl w:val="0"/>
-          <w:numId w:val="1"/>
+          <w:numId w:val="2"/>
         </w:numPr>
-        <w:ind w:left="0" w:firstLine="709"/>
-        <w:contextualSpacing/>
-        <w:jc w:val="both"/>
-      </w:pPr>
-      <w:r>
-        <w:t>блок построения запроса;</w:t>
-      </w:r>
-    </w:p>
-    <w:p>
-      <w:pPr>
+        <w:jc w:val="both"/>
+      </w:pPr>
+      <w:r>
+        <w:t>б</w:t>
+      </w:r>
+      <w:r>
+        <w:t>лок управления моторами;</w:t>
+      </w:r>
+    </w:p>
+    <w:p>
+      <w:pPr>
+        <w:pStyle w:val="ab"/>
         <w:numPr>
           <w:ilvl w:val="0"/>
-          <w:numId w:val="1"/>
+          <w:numId w:val="2"/>
         </w:numPr>
-        <w:ind w:left="0" w:firstLine="709"/>
-        <w:contextualSpacing/>
-        <w:jc w:val="both"/>
-      </w:pPr>
-      <w:r>
-        <w:t>блок базы данных;</w:t>
-      </w:r>
-    </w:p>
-    <w:p>
-      <w:pPr>
+        <w:jc w:val="both"/>
+      </w:pPr>
+      <w:r>
+        <w:t>блок питания;</w:t>
+      </w:r>
+      <w:r>
+        <w:t xml:space="preserve"> </w:t>
+      </w:r>
+    </w:p>
+    <w:p>
+      <w:pPr>
+        <w:pStyle w:val="ab"/>
         <w:numPr>
           <w:ilvl w:val="0"/>
-          <w:numId w:val="1"/>
+          <w:numId w:val="2"/>
         </w:numPr>
-        <w:ind w:left="0" w:firstLine="709"/>
-        <w:contextualSpacing/>
-        <w:jc w:val="both"/>
-      </w:pPr>
-      <w:r>
-        <w:t>блок загрузки первичных данных;</w:t>
-      </w:r>
-    </w:p>
-    <w:p>
-      <w:pPr>
-        <w:numPr>
-          <w:ilvl w:val="0"/>
-          <w:numId w:val="1"/>
-        </w:numPr>
-        <w:ind w:left="0" w:firstLine="709"/>
-        <w:contextualSpacing/>
-        <w:jc w:val="both"/>
-      </w:pPr>
-      <w:r>
-        <w:t>блок контроля версий;</w:t>
-      </w:r>
-    </w:p>
-    <w:p>
-      <w:pPr>
-        <w:numPr>
-          <w:ilvl w:val="0"/>
-          <w:numId w:val="1"/>
-        </w:numPr>
-        <w:ind w:left="0" w:firstLine="709"/>
-        <w:contextualSpacing/>
-        <w:jc w:val="both"/>
-      </w:pPr>
-      <w:r>
-        <w:t>блок формирования ответа.</w:t>
+        <w:jc w:val="both"/>
+      </w:pPr>
+      <w:r>
+        <w:t>блок определения местоположения</w:t>
+      </w:r>
+      <w:r>
+        <w:rPr>
+          <w:lang w:val="en-US"/>
+        </w:rPr>
+        <w:t>.</w:t>
       </w:r>
     </w:p>
     <w:p>
@@ -188,7 +231,19 @@
         <w:jc w:val="both"/>
       </w:pPr>
       <w:r>
-        <w:t xml:space="preserve">Структурная схема, иллюстрирующая перечисленные блоки и связи между ними приведена на чертеже ГУИР.400201.601 C1. </w:t>
+        <w:t>Структурная схема, иллюстрирующая п</w:t>
+      </w:r>
+      <w:r>
+        <w:t>еречисленные блоки и связи меж</w:t>
+      </w:r>
+      <w:r>
+        <w:t>ду ними приведена на чертеже ГУИР.400201.0</w:t>
+      </w:r>
+      <w:r>
+        <w:t>50 С</w:t>
+      </w:r>
+      <w:r>
+        <w:t>1.</w:t>
       </w:r>
     </w:p>
     <w:p>
@@ -197,7 +252,7 @@
         <w:jc w:val="both"/>
       </w:pPr>
       <w:r>
-        <w:t>Каждый модуль выполняет свою задачу. Чтобы система работала каждый модуль взаимодействует с другими модулями путем обмена данными, используя различные форматы и протоколы.</w:t>
+        <w:t xml:space="preserve">Из данных требований можно сделать вывод о необходимых элементах структурной схемы. </w:t>
       </w:r>
     </w:p>
     <w:p>
@@ -206,369 +261,1088 @@
         <w:jc w:val="both"/>
       </w:pPr>
       <w:r>
-        <w:t>Рассмотрим функциональные блоки веб-приложения.</w:t>
-      </w:r>
-    </w:p>
-    <w:p>
-      <w:pPr>
-        <w:ind w:firstLine="708"/>
-        <w:jc w:val="both"/>
-        <w:rPr>
-          <w:rFonts w:ascii="Times" w:eastAsia="Times" w:hAnsi="Times" w:cs="Times"/>
-          <w:sz w:val="20"/>
-          <w:szCs w:val="20"/>
-        </w:rPr>
-      </w:pPr>
-      <w:r>
-        <w:rPr>
-          <w:i/>
-        </w:rPr>
-        <w:t xml:space="preserve">Блок маршрутизации </w:t>
-      </w:r>
-      <w:r>
-        <w:t>представляет собой механизм для определения пути прохождения запроса от клиентской части приложения, которое выполняет запрос к данному API. Также данный блок позволяет структурировать группы запросов, чтобы определить какие из запросов нуждаются в авторизации, а какие не являются приватными.</w:t>
-      </w:r>
-      <w:r>
-        <w:t xml:space="preserve"> К данным групп запросов также возможно применение </w:t>
-      </w:r>
-      <w:r>
-        <w:t>промежуточны</w:t>
-      </w:r>
-      <w:r>
-        <w:t>х</w:t>
-      </w:r>
-      <w:r>
-        <w:t xml:space="preserve"> сло</w:t>
-      </w:r>
-      <w:r>
-        <w:t>ев, которые внедряют дополнительную обработку частей запроса.</w:t>
-      </w:r>
-    </w:p>
-    <w:p>
-      <w:pPr>
-        <w:ind w:firstLine="708"/>
-        <w:jc w:val="both"/>
-        <w:rPr>
-          <w:rFonts w:ascii="Times" w:eastAsia="Times" w:hAnsi="Times" w:cs="Times"/>
-          <w:sz w:val="20"/>
-          <w:szCs w:val="20"/>
-        </w:rPr>
-      </w:pPr>
-      <w:r>
-        <w:rPr>
-          <w:i/>
-        </w:rPr>
+        <w:t>Рассмотрим каждый блок отдельно.</w:t>
+      </w:r>
+    </w:p>
+    <w:p>
+      <w:pPr>
+        <w:ind w:left="420" w:hanging="720"/>
+        <w:jc w:val="both"/>
+      </w:pPr>
+    </w:p>
+    <w:p>
+      <w:pPr>
+        <w:ind w:firstLine="709"/>
+        <w:jc w:val="both"/>
+      </w:pPr>
+      <w:r>
+        <w:rPr>
+          <w:b/>
+        </w:rPr>
+        <w:t>2.2</w:t>
+      </w:r>
+      <w:r>
+        <w:t xml:space="preserve"> </w:t>
+      </w:r>
+      <w:r>
+        <w:t>Центральный контроллер</w:t>
+      </w:r>
+    </w:p>
+    <w:p>
+      <w:pPr>
+        <w:ind w:firstLine="709"/>
+        <w:jc w:val="both"/>
+      </w:pPr>
+    </w:p>
+    <w:p>
+      <w:pPr>
+        <w:ind w:firstLine="709"/>
+        <w:jc w:val="both"/>
+      </w:pPr>
+      <w:r>
+        <w:t xml:space="preserve">Центральный контроллер </w:t>
+      </w:r>
+      <w:r>
+        <w:t xml:space="preserve">представляет собой </w:t>
+      </w:r>
+      <w:r>
+        <w:t xml:space="preserve">контроллер на плате </w:t>
+      </w:r>
+      <w:r>
+        <w:rPr>
+          <w:lang w:val="en-US"/>
+        </w:rPr>
+        <w:t>Arduino</w:t>
+      </w:r>
+      <w:r>
+        <w:t xml:space="preserve"> </w:t>
+      </w:r>
+      <w:r>
+        <w:rPr>
+          <w:lang w:val="en-US"/>
+        </w:rPr>
+        <w:t>Uno</w:t>
+      </w:r>
+      <w:r>
+        <w:t xml:space="preserve">. </w:t>
+      </w:r>
+      <w:r>
+        <w:t>Основной задачей данного б</w:t>
+      </w:r>
+      <w:r>
+        <w:t>лока является управление всеми ниже</w:t>
+      </w:r>
+      <w:r>
+        <w:t xml:space="preserve">перечисленных блоками: обработка приходящих от них сигналов, принятие решения об изменении состояния системы и само изменение состояний проектируемого объекта. </w:t>
+      </w:r>
+    </w:p>
+    <w:p>
+      <w:pPr>
+        <w:ind w:firstLine="709"/>
+        <w:jc w:val="both"/>
+      </w:pPr>
+      <w:r>
+        <w:t xml:space="preserve">Управляющий блок взаимодействует напрямую практически со всеми остальными блоками, т.к. является основным вычислительным модулем. На корпусе управляющего блока будет находиться также модуль беспроводного соединения, благодаря которому устройство может быть управляемо по локальной сети с компьютера. </w:t>
+      </w:r>
+    </w:p>
+    <w:p>
+      <w:pPr>
+        <w:ind w:firstLine="709"/>
+        <w:jc w:val="both"/>
+      </w:pPr>
+      <w:r>
+        <w:t xml:space="preserve">Управляющий блок будет оснащен картой памяти, которая будет кэшировать приходящую информацию, находящейся вне самого устройства. </w:t>
+      </w:r>
+    </w:p>
+    <w:p>
+      <w:pPr>
+        <w:ind w:firstLine="709"/>
+        <w:jc w:val="both"/>
+      </w:pPr>
+      <w:r>
+        <w:t>Также интересной особенностью может являться подключение к устройству напрямую к управляющему блоку для перепрошивки и других настроек. Тем не менее это будет работать и по локальной сети.</w:t>
+      </w:r>
+    </w:p>
+    <w:p>
+      <w:pPr>
+        <w:ind w:firstLine="709"/>
+        <w:jc w:val="both"/>
+      </w:pPr>
+    </w:p>
+    <w:p>
+      <w:pPr>
+        <w:ind w:firstLine="709"/>
+        <w:jc w:val="both"/>
+      </w:pPr>
+      <w:r>
+        <w:rPr>
+          <w:b/>
+        </w:rPr>
+        <w:t>2.3</w:t>
+      </w:r>
+      <w:r>
+        <w:t xml:space="preserve"> Блок обмена данными</w:t>
+      </w:r>
+    </w:p>
+    <w:p>
+      <w:pPr>
+        <w:ind w:firstLine="709"/>
+        <w:jc w:val="both"/>
+      </w:pPr>
+    </w:p>
+    <w:p>
+      <w:pPr>
+        <w:ind w:firstLine="709"/>
+        <w:jc w:val="both"/>
+      </w:pPr>
+      <w:r>
+        <w:t xml:space="preserve">Блок обмена данными необходим для обмена данными между аппаратной частью </w:t>
+      </w:r>
+      <w:r>
+        <w:rPr>
+          <w:lang w:val="en-US"/>
+        </w:rPr>
+        <w:t>API</w:t>
+      </w:r>
+      <w:r>
+        <w:t xml:space="preserve"> микроконтроллера и пользовательской программой. </w:t>
+      </w:r>
+      <w:r>
+        <w:lastRenderedPageBreak/>
+        <w:t xml:space="preserve">Является связующим звеном между блоком беспроводной связи и блоками отображения данных и управления. Данный блок предоставляет удобный процесс обмена данными. </w:t>
+      </w:r>
+    </w:p>
+    <w:p>
+      <w:pPr>
+        <w:ind w:firstLine="709"/>
+        <w:jc w:val="both"/>
+        <w:rPr>
+          <w:b/>
+        </w:rPr>
+      </w:pPr>
+    </w:p>
+    <w:p>
+      <w:pPr>
+        <w:ind w:firstLine="709"/>
+        <w:jc w:val="both"/>
+      </w:pPr>
+      <w:r>
+        <w:rPr>
+          <w:b/>
+        </w:rPr>
+        <w:t>2.4</w:t>
+      </w:r>
+      <w:r>
+        <w:t xml:space="preserve"> Блок </w:t>
+      </w:r>
+      <w:r>
+        <w:t>беспроводной связи</w:t>
+      </w:r>
+    </w:p>
+    <w:p>
+      <w:pPr>
+        <w:ind w:firstLine="709"/>
+        <w:jc w:val="both"/>
+      </w:pPr>
+    </w:p>
+    <w:p>
+      <w:pPr>
+        <w:ind w:firstLine="709"/>
+        <w:jc w:val="both"/>
+      </w:pPr>
+      <w:r>
+        <w:t xml:space="preserve">Блок </w:t>
+      </w:r>
+      <w:r>
+        <w:t>беспроводной связи</w:t>
+      </w:r>
+      <w:r>
+        <w:t xml:space="preserve"> </w:t>
+      </w:r>
+      <w:r>
+        <w:t xml:space="preserve">необходим для </w:t>
+      </w:r>
+      <w:r>
+        <w:t>дистанционного управления платформой с помощью программного средства на компьютере.</w:t>
+      </w:r>
+    </w:p>
+    <w:p>
+      <w:pPr>
+        <w:pStyle w:val="ac"/>
+        <w:jc w:val="both"/>
+      </w:pPr>
+      <w:r>
+        <w:tab/>
+        <w:t xml:space="preserve">Используется модуль </w:t>
+      </w:r>
+      <w:r>
+        <w:t>ESP8266</w:t>
+      </w:r>
+      <w:r>
+        <w:t xml:space="preserve">. </w:t>
+      </w:r>
+      <w:r>
+        <w:t>Управляющее устройство общается с ESP8266 через UART (Serial-порт) с помощью набора </w:t>
+      </w:r>
+      <w:hyperlink r:id="rId7" w:tgtFrame="_blank" w:history="1">
+        <w:r>
+          <w:rPr>
+            <w:rStyle w:val="ae"/>
+            <w:color w:val="000000"/>
+            <w:u w:val="none"/>
+          </w:rPr>
+          <w:t>AT-команд</w:t>
+        </w:r>
+      </w:hyperlink>
+      <w:r>
+        <w:t>. Поэтому работа с модулем тривиальна для любой платы</w:t>
+      </w:r>
+      <w:r>
+        <w:t xml:space="preserve"> с UART-интерфейсом: использовать можно</w:t>
+      </w:r>
+      <w:r>
+        <w:t> </w:t>
+      </w:r>
+      <w:hyperlink r:id="rId8" w:history="1">
+        <w:r>
+          <w:rPr>
+            <w:rStyle w:val="ae"/>
+            <w:color w:val="000000"/>
+            <w:u w:val="none"/>
+          </w:rPr>
+          <w:t>Arduino</w:t>
+        </w:r>
+      </w:hyperlink>
+      <w:r>
+        <w:t>, </w:t>
+      </w:r>
+      <w:hyperlink r:id="rId9" w:history="1">
+        <w:r>
+          <w:rPr>
+            <w:rStyle w:val="ae"/>
+            <w:color w:val="000000"/>
+            <w:u w:val="none"/>
+          </w:rPr>
+          <w:t>Raspberry Pi</w:t>
+        </w:r>
+      </w:hyperlink>
+      <w:r>
+        <w:t>, что душе угодно.</w:t>
+      </w:r>
+    </w:p>
+    <w:p>
+      <w:pPr>
+        <w:pStyle w:val="ac"/>
+        <w:ind w:firstLine="720"/>
+        <w:jc w:val="both"/>
+      </w:pPr>
+      <w:r>
+        <w:t>Работа над приёмом и передачей данных выглядит, как взаимодействие с сырым TCP-сокетом или с serial-портом компьютера.</w:t>
+      </w:r>
+    </w:p>
+    <w:p>
+      <w:pPr>
+        <w:pStyle w:val="ac"/>
+        <w:ind w:firstLine="720"/>
+        <w:jc w:val="both"/>
+      </w:pPr>
+      <w:r>
+        <w:t>Более того, модуль можно перепрошивать. Программировать и загружать прошивки можно через Arduino IDE, точно так же, как при работе с Arduino. Реакция на AT-команды — это просто функция штатной прошивки, устанавливаемой на заводе. А вы можете написать свою собственную, если того требует проект. Поскольку на модуле есть 2 порта ввода-вывода общего назначения, вы можете обойтись вовсе без управляющей платы: просто подключите периферию непосредственно к ним.</w:t>
+      </w:r>
+    </w:p>
+    <w:p>
+      <w:pPr>
+        <w:pStyle w:val="ac"/>
+        <w:ind w:firstLine="720"/>
+        <w:jc w:val="both"/>
+      </w:pPr>
+      <w:r>
+        <w:t>Для того, чтобы среда Arduino IDE научилась прошивать ESP8266 достаточно </w:t>
+      </w:r>
+      <w:hyperlink r:id="rId10" w:tgtFrame="_blank" w:history="1">
+        <w:r>
+          <w:rPr>
+            <w:rStyle w:val="ae"/>
+            <w:color w:val="000000"/>
+            <w:u w:val="none"/>
+          </w:rPr>
+          <w:t>добавить директорию с конфигурацией платформы</w:t>
+        </w:r>
+      </w:hyperlink>
+      <w:r>
+        <w:t> в папку со своими скетчами.</w:t>
+      </w:r>
+    </w:p>
+    <w:p>
+      <w:pPr>
+        <w:pStyle w:val="ac"/>
+        <w:ind w:firstLine="709"/>
+        <w:jc w:val="both"/>
+      </w:pPr>
+      <w:r>
+        <w:t>Для физического соединения при прошивке вам понадобится </w:t>
+      </w:r>
+      <w:hyperlink r:id="rId11" w:history="1">
+        <w:r>
+          <w:rPr>
+            <w:rStyle w:val="ae"/>
+            <w:color w:val="000000"/>
+            <w:u w:val="none"/>
+          </w:rPr>
+          <w:t>USB-Serial адаптер</w:t>
+        </w:r>
+      </w:hyperlink>
+      <w:r>
+        <w:t> или плата Arduino/Iskra, настроенная в режим USB-моста.</w:t>
+      </w:r>
+    </w:p>
+    <w:p>
+      <w:pPr>
+        <w:pStyle w:val="ac"/>
+        <w:ind w:firstLine="709"/>
+        <w:jc w:val="both"/>
+      </w:pPr>
+      <w:r>
+        <w:t>ESP8266 может работать как в роли </w:t>
+      </w:r>
+      <w:hyperlink r:id="rId12" w:tooltip="Точка доступа" w:history="1">
+        <w:r>
+          <w:rPr>
+            <w:rStyle w:val="ae"/>
+            <w:color w:val="000000"/>
+            <w:u w:val="none"/>
+          </w:rPr>
+          <w:t>точки доступа</w:t>
+        </w:r>
+      </w:hyperlink>
+      <w:r>
+        <w:t> так и оконечной станции. При нормальной работе в локальной сети ESP8266 конфигурируется в режим оконечной станции. Для этого устройству необходимо задать </w:t>
+      </w:r>
+      <w:hyperlink r:id="rId13" w:tooltip="SSID (страница отсутствует)" w:history="1">
+        <w:r>
+          <w:rPr>
+            <w:rStyle w:val="ae"/>
+            <w:color w:val="000000"/>
+            <w:u w:val="none"/>
+          </w:rPr>
+          <w:t>SSID</w:t>
+        </w:r>
+      </w:hyperlink>
+      <w:r>
+        <w:t> Wi-Fi сети и, в закрытых сетях, пароль доступа. Для первоначального конфигурирования этих параметров удобен режим точки доступа. В режиме точки доступа устройство видно при стандартном поиске сетей в планшетах и компьютерах. Остается подключиться к устройству, открыть HTML страничку конфигурирования и задать сетевые параметры. После чего устройство штатно подключится к локальной сети в режиме оконечной станции.</w:t>
+      </w:r>
+    </w:p>
+    <w:p>
+      <w:pPr>
+        <w:pStyle w:val="ac"/>
+        <w:ind w:firstLine="709"/>
+        <w:jc w:val="both"/>
+      </w:pPr>
+      <w:r>
+        <w:t>В случае исключительно местного использования возможно всегда оставлять устройство в режиме точки доступа, что снижает необходимые усилия пользователя по его настройке.</w:t>
+      </w:r>
+    </w:p>
+    <w:p>
+      <w:pPr>
+        <w:pStyle w:val="ac"/>
+        <w:ind w:firstLine="709"/>
+        <w:jc w:val="both"/>
+      </w:pPr>
+      <w:r>
+        <w:t>После подключения к Wi-Fi сети устройство должно получить IP-параметры локальной сети. Эти параметры можно задать вручную вместе с параметрами Wi-Fi либо активизировать какие-либо </w:t>
+      </w:r>
+      <w:hyperlink r:id="rId14" w:tooltip="Zeroconf" w:history="1">
+        <w:r>
+          <w:rPr>
+            <w:rStyle w:val="ae"/>
+            <w:color w:val="000000"/>
+            <w:u w:val="none"/>
+          </w:rPr>
+          <w:t>сервисы автоматического конфигурирования IP-параметров</w:t>
+        </w:r>
+      </w:hyperlink>
+      <w:r>
+        <w:t> (например, </w:t>
+      </w:r>
+      <w:hyperlink r:id="rId15" w:tooltip="DHCP" w:history="1">
+        <w:r>
+          <w:rPr>
+            <w:rStyle w:val="ae"/>
+            <w:color w:val="000000"/>
+            <w:u w:val="none"/>
+          </w:rPr>
+          <w:t>DHCP</w:t>
+        </w:r>
+      </w:hyperlink>
+      <w:r>
+        <w:t>).</w:t>
+      </w:r>
+    </w:p>
+    <w:p>
+      <w:pPr>
+        <w:pStyle w:val="ac"/>
+        <w:ind w:firstLine="709"/>
+        <w:jc w:val="both"/>
+      </w:pPr>
+      <w:r>
+        <w:lastRenderedPageBreak/>
+        <w:t>После настройки IP параметров обращение к серверу устройства в локальной сети обычно осуществляется по его IP адресу, сетевому имени (в случае если имена поддержаны какой либо технологией, например </w:t>
+      </w:r>
+      <w:hyperlink r:id="rId16" w:tooltip="NBNS" w:history="1">
+        <w:r>
+          <w:rPr>
+            <w:rStyle w:val="ae"/>
+            <w:color w:val="000000"/>
+            <w:u w:val="none"/>
+          </w:rPr>
+          <w:t>NBNS</w:t>
+        </w:r>
+      </w:hyperlink>
+      <w:r>
+        <w:t>) или сервису (в случае если поддержан автоматический </w:t>
+      </w:r>
+      <w:hyperlink r:id="rId17" w:tooltip="Обнаружение сервисов" w:history="1">
+        <w:r>
+          <w:rPr>
+            <w:rStyle w:val="ae"/>
+            <w:color w:val="000000"/>
+            <w:u w:val="none"/>
+          </w:rPr>
+          <w:t>поиск сервисов</w:t>
+        </w:r>
+      </w:hyperlink>
+      <w:r>
+        <w:t>, например через протокол </w:t>
+      </w:r>
+      <w:hyperlink r:id="rId18" w:tooltip="Simple Service Discovery Protocol" w:history="1">
+        <w:r>
+          <w:rPr>
+            <w:rStyle w:val="ae"/>
+            <w:color w:val="000000"/>
+            <w:u w:val="none"/>
+          </w:rPr>
+          <w:t>SSDP</w:t>
+        </w:r>
+      </w:hyperlink>
+      <w:r>
+        <w:t>).</w:t>
+      </w:r>
+    </w:p>
+    <w:p>
+      <w:pPr>
+        <w:ind w:firstLine="709"/>
+        <w:jc w:val="both"/>
+      </w:pPr>
+    </w:p>
+    <w:p>
+      <w:pPr>
+        <w:ind w:firstLine="709"/>
+        <w:jc w:val="both"/>
+      </w:pPr>
+      <w:r>
+        <w:rPr>
+          <w:b/>
+        </w:rPr>
+        <w:t>2.5</w:t>
+      </w:r>
+      <w:r>
+        <w:t xml:space="preserve"> Блок </w:t>
+      </w:r>
+      <w:r>
+        <w:t>управления</w:t>
+      </w:r>
+    </w:p>
+    <w:p>
+      <w:pPr>
+        <w:ind w:firstLine="709"/>
+        <w:jc w:val="both"/>
+      </w:pPr>
+    </w:p>
+    <w:p>
+      <w:pPr>
+        <w:ind w:firstLine="709"/>
+        <w:jc w:val="both"/>
+      </w:pPr>
+      <w:r>
+        <w:t>Для настройки устройства под конкретного пользователя необходим удо</w:t>
+      </w:r>
+      <w:r>
+        <w:t xml:space="preserve">бный интерфейс. Блок управления </w:t>
+      </w:r>
+      <w:r>
+        <w:t xml:space="preserve">будет представлять собой </w:t>
+      </w:r>
+      <w:r>
+        <w:t xml:space="preserve">набор инструментов для </w:t>
+      </w:r>
+      <w:r>
+        <w:t>программно</w:t>
+      </w:r>
+      <w:r>
+        <w:t>го</w:t>
+      </w:r>
+      <w:r>
+        <w:t xml:space="preserve"> средств</w:t>
+      </w:r>
+      <w:r>
+        <w:t>а, с которым взаимодействие происходит по локальной сети</w:t>
+      </w:r>
+      <w:r>
+        <w:t>.</w:t>
+      </w:r>
+      <w:r>
+        <w:t xml:space="preserve"> Пользователь всегда сможет зайти </w:t>
+      </w:r>
+      <w:r>
+        <w:t>в программу</w:t>
+      </w:r>
+      <w:r>
+        <w:t xml:space="preserve">, </w:t>
+      </w:r>
+      <w:r>
+        <w:t xml:space="preserve">подключиться и начать взаимодействовать с платформой, посылая ей команды. Команды управления </w:t>
+      </w:r>
+      <w:r>
+        <w:t xml:space="preserve">будет представлять собой набор </w:t>
+      </w:r>
+      <w:r>
+        <w:t>команд</w:t>
+      </w:r>
+      <w:r>
+        <w:t xml:space="preserve"> для </w:t>
+      </w:r>
+      <w:r>
+        <w:t xml:space="preserve">получения </w:t>
+      </w:r>
+      <w:r>
+        <w:t>интересующей пользователя информации, а также возможность управления устройством. Например, задавать</w:t>
+      </w:r>
+      <w:r>
+        <w:t xml:space="preserve"> направления движения платформы</w:t>
+      </w:r>
+      <w:r>
+        <w:t xml:space="preserve">, </w:t>
+      </w:r>
+      <w:r>
+        <w:t xml:space="preserve">получать координаты местоположения платформы </w:t>
+      </w:r>
+      <w:r>
+        <w:t>и прочее.</w:t>
+      </w:r>
+    </w:p>
+    <w:p>
+      <w:pPr>
+        <w:ind w:firstLine="709"/>
+        <w:jc w:val="both"/>
+        <w:rPr>
+          <w:lang w:val="en-US"/>
+        </w:rPr>
+      </w:pPr>
+      <w:r>
+        <w:tab/>
+        <w:t>Каждая команда сформирована таким образом, чтобы данный блок сразу преобразовал ее в предпочтительный для себя вид и в соответствии с тем, что пришло выдает конкретные команды. Тем самым является обработчиком приходящих команд от блока обмена данных.</w:t>
+      </w:r>
+    </w:p>
+    <w:p>
+      <w:pPr>
+        <w:ind w:firstLine="709"/>
+        <w:jc w:val="both"/>
+      </w:pPr>
+    </w:p>
+    <w:p>
+      <w:pPr>
+        <w:ind w:firstLine="709"/>
+        <w:jc w:val="both"/>
+      </w:pPr>
+      <w:r>
+        <w:rPr>
+          <w:b/>
+        </w:rPr>
+        <w:t>2.6</w:t>
+      </w:r>
+      <w:r>
+        <w:t xml:space="preserve"> Блок </w:t>
+      </w:r>
+      <w:r>
+        <w:t>отображения данных</w:t>
+      </w:r>
+    </w:p>
+    <w:p>
+      <w:pPr>
+        <w:ind w:firstLine="709"/>
+        <w:jc w:val="both"/>
+      </w:pPr>
+    </w:p>
+    <w:p>
+      <w:pPr>
+        <w:ind w:firstLine="709"/>
+        <w:jc w:val="both"/>
+      </w:pPr>
+      <w:r>
+        <w:t xml:space="preserve">Блок </w:t>
+      </w:r>
+      <w:r>
+        <w:t>отображения данных</w:t>
+      </w:r>
+      <w:r>
+        <w:t xml:space="preserve"> </w:t>
+      </w:r>
+      <w:r>
+        <w:t xml:space="preserve">необходим для </w:t>
+      </w:r>
+      <w:r>
+        <w:t>отображения данных, которые приходят от блока обмена данными, если блок управления распознает, что эта результат пришедшей команды предназначен для отображения на экран.</w:t>
+      </w:r>
+      <w:r>
+        <w:t xml:space="preserve"> </w:t>
+      </w:r>
+      <w:r>
+        <w:t xml:space="preserve">Данный блок </w:t>
+      </w:r>
+      <w:r>
+        <w:t xml:space="preserve">будет </w:t>
+      </w:r>
+      <w:r>
+        <w:t>зависеть от блока управления</w:t>
+      </w:r>
+      <w:r>
+        <w:t>,</w:t>
+      </w:r>
+      <w:r>
+        <w:t xml:space="preserve"> так как блок управления определяет тип команды, пришедшей от блока обмена данными, и проверяет, следует ли ее передавать на блок отображения данными</w:t>
+      </w:r>
+      <w:r>
+        <w:t>.</w:t>
+      </w:r>
+    </w:p>
+    <w:p>
+      <w:pPr>
+        <w:jc w:val="both"/>
+      </w:pPr>
+    </w:p>
+    <w:p>
+      <w:pPr>
+        <w:ind w:firstLine="709"/>
+        <w:jc w:val="both"/>
+      </w:pPr>
+      <w:r>
+        <w:rPr>
+          <w:b/>
+        </w:rPr>
+        <w:t>2.</w:t>
+      </w:r>
+      <w:r>
+        <w:rPr>
+          <w:b/>
+          <w:lang w:val="en-US"/>
+        </w:rPr>
+        <w:t>7</w:t>
+      </w:r>
+      <w:r>
+        <w:t xml:space="preserve"> Б</w:t>
+      </w:r>
+      <w:r>
+        <w:t>лок</w:t>
+      </w:r>
+      <w:r>
+        <w:t xml:space="preserve"> </w:t>
+      </w:r>
+      <w:r>
+        <w:t>управления моторами</w:t>
+      </w:r>
+    </w:p>
+    <w:p>
+      <w:pPr>
+        <w:ind w:firstLine="709"/>
+        <w:jc w:val="both"/>
+      </w:pPr>
+    </w:p>
+    <w:p>
+      <w:pPr>
+        <w:ind w:firstLine="709"/>
+        <w:jc w:val="both"/>
+      </w:pPr>
+      <w:r>
         <w:t>Блок</w:t>
       </w:r>
       <w:r>
-        <w:rPr>
-          <w:i/>
-        </w:rPr>
         <w:t xml:space="preserve"> </w:t>
       </w:r>
       <w:r>
-        <w:rPr>
-          <w:i/>
-        </w:rPr>
-        <w:t xml:space="preserve">авторизации </w:t>
-      </w:r>
-      <w:r>
-        <w:t xml:space="preserve">используется теми маршрутами, которые включены в группы приватных маршрутов. Данный блок необходим для проверки прав на выполнения </w:t>
-      </w:r>
-      <w:r>
-        <w:t>конкретного</w:t>
-      </w:r>
-      <w:r>
-        <w:t xml:space="preserve"> запроса. При наличии у пользователя достаточных прав на выполнения определенного запроса, данный блок позволит запросу выполниться, в противном случае будет вызвано исключение</w:t>
-      </w:r>
-      <w:r>
-        <w:t xml:space="preserve"> или переадресация на другой, доступный пользователю маршрут.</w:t>
-      </w:r>
-    </w:p>
-    <w:p>
-      <w:pPr>
-        <w:ind w:firstLine="708"/>
-        <w:jc w:val="both"/>
-      </w:pPr>
-      <w:r>
-        <w:rPr>
-          <w:i/>
-        </w:rPr>
-        <w:t xml:space="preserve">Блок управления </w:t>
-      </w:r>
-      <w:r>
-        <w:t xml:space="preserve">является главным блоком всего проекта, который используется для взаимодействия остальных блоков. Данный блок, при поступлении запроса с наличием каких-либо данных, отправляет их на проверку в </w:t>
-      </w:r>
-      <w:r>
-        <w:rPr>
-          <w:i/>
-        </w:rPr>
-        <w:t>Блок валидации</w:t>
-      </w:r>
-      <w:r>
-        <w:t xml:space="preserve">. При необходимости работы с базой данных, </w:t>
-      </w:r>
-      <w:r>
-        <w:rPr>
-          <w:i/>
-        </w:rPr>
-        <w:t xml:space="preserve">Блок </w:t>
-      </w:r>
-      <w:r>
-        <w:rPr>
-          <w:i/>
-        </w:rPr>
+        <w:t>управления моторами</w:t>
+      </w:r>
+      <w:r>
+        <w:t xml:space="preserve"> предназначен для регулирования скорости</w:t>
+      </w:r>
+      <w:r>
+        <w:t xml:space="preserve"> </w:t>
+      </w:r>
+      <w:r>
+        <w:t xml:space="preserve">моторов, </w:t>
+      </w:r>
+      <w:r>
+        <w:t>следит за корректной работой отдельных моторов</w:t>
+      </w:r>
+      <w:r>
+        <w:t xml:space="preserve"> и т.д</w:t>
+      </w:r>
+      <w:r>
+        <w:t>.</w:t>
+      </w:r>
+    </w:p>
+    <w:p>
+      <w:pPr>
+        <w:pStyle w:val="ac"/>
+        <w:ind w:firstLine="709"/>
+        <w:jc w:val="both"/>
+        <w:rPr>
+          <w:shd w:val="clear" w:color="auto" w:fill="FFFFFF"/>
+        </w:rPr>
+      </w:pPr>
+      <w:r>
+        <w:t>Блок</w:t>
+      </w:r>
+      <w:r>
+        <w:t xml:space="preserve"> </w:t>
+      </w:r>
+      <w:r>
+        <w:t>управления моторами</w:t>
+      </w:r>
+      <w:r>
+        <w:rPr>
+          <w:shd w:val="clear" w:color="auto" w:fill="FFFFFF"/>
+        </w:rPr>
+        <w:t xml:space="preserve"> </w:t>
+      </w:r>
+      <w:r>
+        <w:rPr>
+          <w:shd w:val="clear" w:color="auto" w:fill="FFFFFF"/>
+        </w:rPr>
+        <w:t xml:space="preserve">выполняет крайне важную роль в проектах ардуино, использующих двигатели постоянного тока или шаговые двигатели. </w:t>
+      </w:r>
+      <w:r>
+        <w:rPr>
+          <w:shd w:val="clear" w:color="auto" w:fill="FFFFFF"/>
+        </w:rPr>
+        <w:t>В данном проекте использовался популярный драйвер</w:t>
+      </w:r>
+      <w:r>
+        <w:rPr>
+          <w:shd w:val="clear" w:color="auto" w:fill="FFFFFF"/>
+        </w:rPr>
+        <w:t xml:space="preserve"> двигателей на базе микросхем</w:t>
+      </w:r>
+      <w:r>
+        <w:rPr>
+          <w:shd w:val="clear" w:color="auto" w:fill="FFFFFF"/>
+        </w:rPr>
+        <w:t>ы</w:t>
+      </w:r>
+      <w:r>
+        <w:rPr>
+          <w:shd w:val="clear" w:color="auto" w:fill="FFFFFF"/>
+        </w:rPr>
+        <w:t xml:space="preserve"> L298N.</w:t>
+      </w:r>
+    </w:p>
+    <w:p>
+      <w:pPr>
+        <w:pStyle w:val="ac"/>
+        <w:ind w:firstLine="709"/>
+        <w:jc w:val="both"/>
+      </w:pPr>
+      <w:r>
+        <w:t xml:space="preserve">Как известно, плата </w:t>
+      </w:r>
+      <w:r>
+        <w:rPr>
+          <w:lang w:val="en-US"/>
+        </w:rPr>
+        <w:t>Arduino</w:t>
+      </w:r>
+      <w:r>
+        <w:t xml:space="preserve"> имеет существенные ограничения по силе тока присоединенной к ней нагрузки. Для платы это 800 mA, а для каждого отдельного вывода — и того меньше, 40mA. Мы не можем подключить </w:t>
+      </w:r>
+      <w:r>
         <w:lastRenderedPageBreak/>
-        <w:t xml:space="preserve">управления </w:t>
-      </w:r>
-      <w:r>
-        <w:t xml:space="preserve">взаимодействует с ней через </w:t>
-      </w:r>
-      <w:r>
-        <w:rPr>
-          <w:i/>
-        </w:rPr>
-        <w:t xml:space="preserve">Блок модели данных. </w:t>
-      </w:r>
-      <w:r>
-        <w:t xml:space="preserve">При сборе всех необходимых данных, соответствующий запросу клиентку, данный блок посылает их в </w:t>
-      </w:r>
-      <w:r>
-        <w:rPr>
-          <w:i/>
-        </w:rPr>
-        <w:t>Блок формирования ответа</w:t>
-      </w:r>
-      <w:r>
-        <w:t xml:space="preserve"> для дальнейшей обработки. </w:t>
-      </w:r>
-    </w:p>
-    <w:p>
-      <w:pPr>
-        <w:ind w:firstLine="708"/>
-        <w:jc w:val="both"/>
-      </w:pPr>
-      <w:r>
-        <w:rPr>
-          <w:i/>
-        </w:rPr>
-        <w:t>Блок валидации данных</w:t>
-      </w:r>
-      <w:r>
-        <w:t xml:space="preserve"> предоставляет возможность оценить корректность и валидность данных, которые пришли от клиента, используя различные методы проверки. Для этого при получении данных для последующей валидации также принимаются правила для их валидации. В результате работы данного блока, возвращается статус валидации</w:t>
-      </w:r>
-    </w:p>
-    <w:p>
-      <w:pPr>
-        <w:ind w:firstLine="709"/>
-        <w:jc w:val="both"/>
-      </w:pPr>
-      <w:r>
-        <w:rPr>
-          <w:i/>
-        </w:rPr>
-        <w:t>Блок модели данных</w:t>
-      </w:r>
-      <w:r>
-        <w:t xml:space="preserve"> предоставляет удобный интерфейс работы с объектами данных. С его помощью данные, хранящиеся в базе данных структурируются в необходимые конструкции для дальнейшей обработки. Также блок позволяет преобразовывать типы данных, объединять данные из разных таблиц и производить фильтрацию. Перед сохранением данных в базу данных, данный блок производит дополнительные преобразования и отсылает человеко понятные запросы в </w:t>
-      </w:r>
-      <w:r>
-        <w:rPr>
-          <w:i/>
-        </w:rPr>
-        <w:t>Блок построения запроса.</w:t>
-      </w:r>
-    </w:p>
-    <w:p>
-      <w:pPr>
-        <w:ind w:firstLine="709"/>
-        <w:jc w:val="both"/>
-      </w:pPr>
-      <w:r>
-        <w:rPr>
-          <w:i/>
-        </w:rPr>
-        <w:t>Блок построения запроса</w:t>
-      </w:r>
-      <w:r>
-        <w:t xml:space="preserve"> является трансформатором человеко понятных запросов в запросы, необходимые интерфейсу базы данных. При этом происходит объединение нескольких простых запросов в один сложный, для обеспечения наибольшей производительности и наименьшему времени отклика.</w:t>
-      </w:r>
-    </w:p>
-    <w:p>
-      <w:pPr>
-        <w:ind w:firstLine="709"/>
-        <w:jc w:val="both"/>
-      </w:pPr>
-      <w:r>
-        <w:rPr>
-          <w:i/>
-        </w:rPr>
-        <w:t>Блок базы данных</w:t>
-      </w:r>
-      <w:r>
-        <w:t xml:space="preserve"> является непосредственным инструментов для взаимодействия с базой данных. В данном проекте используется реляционная база данных MySQL, а также Redis, для хранения необходимых для модуля поиска данных. Данный блок непосредственно выполняет, пришедшие из </w:t>
-      </w:r>
-      <w:r>
-        <w:rPr>
-          <w:i/>
-        </w:rPr>
-        <w:t>Блока построения запроса</w:t>
-      </w:r>
-      <w:r>
-        <w:t xml:space="preserve"> запросов и посылает ответ в </w:t>
-      </w:r>
-      <w:r>
-        <w:rPr>
-          <w:i/>
-        </w:rPr>
-        <w:t>Блок модели данных</w:t>
-      </w:r>
-      <w:r>
-        <w:t xml:space="preserve"> для дальнейших преобразований и обработки.</w:t>
-      </w:r>
-    </w:p>
-    <w:p>
-      <w:pPr>
-        <w:ind w:firstLine="709"/>
-        <w:jc w:val="both"/>
-      </w:pPr>
-      <w:r>
-        <w:tab/>
-      </w:r>
-      <w:r>
-        <w:rPr>
-          <w:i/>
-        </w:rPr>
-        <w:t>Блок загрузки первичный данных</w:t>
-      </w:r>
-      <w:r>
-        <w:t xml:space="preserve"> необходим для инициализации базы данных приложения первичными данными, которые будут необходимы для формирования базы статический данных.</w:t>
-      </w:r>
-    </w:p>
-    <w:p>
-      <w:pPr>
-        <w:ind w:firstLine="709"/>
-        <w:jc w:val="both"/>
-      </w:pPr>
-      <w:r>
-        <w:rPr>
-          <w:i/>
-        </w:rPr>
-        <w:t>Блок контроля версий</w:t>
-      </w:r>
-      <w:r>
-        <w:t xml:space="preserve"> используется для версионирования изменений, которые проводятся с таблицами и данными в базе данных. Он необходит для поддержания всех копий данного продукта в оптимальном состоянии.</w:t>
-      </w:r>
-    </w:p>
-    <w:p>
-      <w:pPr>
-        <w:ind w:firstLine="709"/>
-        <w:jc w:val="both"/>
-      </w:pPr>
-      <w:r>
-        <w:rPr>
-          <w:i/>
-        </w:rPr>
-        <w:t>Блок формирования ответа</w:t>
-      </w:r>
-      <w:r>
-        <w:t xml:space="preserve"> является точкой выхода работы приложения. После успешной работы приложения </w:t>
-      </w:r>
-      <w:r>
-        <w:rPr>
-          <w:i/>
-        </w:rPr>
-        <w:t>Блок управления</w:t>
-      </w:r>
-      <w:r>
-        <w:t xml:space="preserve"> передает данные данному блоку для дальнейшего преобразования в формат и структуру, которую запрашивал пользователь.</w:t>
-      </w:r>
-    </w:p>
-    <w:p>
-      <w:pPr>
-        <w:ind w:firstLine="708"/>
-        <w:jc w:val="both"/>
-      </w:pPr>
-      <w:r>
-        <w:t xml:space="preserve">Данное приложение реализовано на </w:t>
-      </w:r>
-      <w:r>
-        <w:rPr>
+        <w:t>напрямую к Arduino Uno, Mega или Nano даже самый маленький двигатель постоянного тока. Любой из этих двигателей в момент запуска или остановки создаст пиковые броски тока, превышающие этот предел.</w:t>
+      </w:r>
+    </w:p>
+    <w:p>
+      <w:pPr>
+        <w:pStyle w:val="ac"/>
+        <w:ind w:firstLine="709"/>
+        <w:jc w:val="both"/>
+      </w:pPr>
+      <w:r>
+        <w:t>Модуль используется для управления шаговыми двигателями с напряжением от 5 до 35 В.  При помощи одной платы L298N можно управлять сразу двумя двигателями. Наибольшая нагрузка, которую обеспечивает микросхема, достигает 2 А на каждый двигатель. Если подключить двигатели параллельно, это значение можно увеличить до 4 А.</w:t>
+      </w:r>
+    </w:p>
+    <w:p>
+      <w:pPr>
+        <w:pStyle w:val="ac"/>
+        <w:ind w:firstLine="709"/>
+        <w:jc w:val="both"/>
+        <w:rPr>
+          <w:b/>
+        </w:rPr>
+      </w:pPr>
+    </w:p>
+    <w:p>
+      <w:pPr>
+        <w:ind w:firstLine="709"/>
+        <w:jc w:val="both"/>
+      </w:pPr>
+      <w:r>
+        <w:rPr>
+          <w:b/>
+        </w:rPr>
+        <w:t>2.</w:t>
+      </w:r>
+      <w:r>
+        <w:rPr>
+          <w:b/>
           <w:lang w:val="en-US"/>
         </w:rPr>
-        <w:t>PHP</w:t>
+        <w:t>8</w:t>
       </w:r>
       <w:r>
         <w:t xml:space="preserve"> </w:t>
       </w:r>
       <w:r>
-        <w:t xml:space="preserve">фреймворке </w:t>
+        <w:t>Блок питания</w:t>
+      </w:r>
+    </w:p>
+    <w:p>
+      <w:pPr>
+        <w:ind w:firstLine="709"/>
+        <w:jc w:val="both"/>
+      </w:pPr>
+    </w:p>
+    <w:p>
+      <w:pPr>
+        <w:ind w:firstLine="709"/>
+        <w:jc w:val="both"/>
+      </w:pPr>
+      <w:r>
+        <w:t>Блок питания предназначен для обеспечения корректного и стабильного питания для функционирования платформы.</w:t>
+      </w:r>
+    </w:p>
+    <w:p>
+      <w:pPr>
+        <w:pStyle w:val="ac"/>
+        <w:ind w:firstLine="709"/>
+        <w:jc w:val="both"/>
+      </w:pPr>
+      <w:r>
+        <w:t>Большинство плат требует наличие питания в диапазоне от 4.5 до 9 вольт через разъем внешнего питания и 4.5-5 вольт через USB. Однако в инструкции написано 7-12 вольт, то есть будем считать, что оптимальным вариант это 9 вольт.</w:t>
+      </w:r>
+    </w:p>
+    <w:p>
+      <w:pPr>
+        <w:pStyle w:val="ac"/>
+        <w:ind w:firstLine="709"/>
+        <w:jc w:val="both"/>
+      </w:pPr>
+      <w:r>
+        <w:t xml:space="preserve">Питание от 5 вольт. </w:t>
+      </w:r>
+      <w:r>
+        <w:t>Этот вариант питание от компьютера. Реализовать такое питание можно также от зарядного устройства телефона или к</w:t>
+      </w:r>
+      <w:r>
+        <w:t>упив преобразователь</w:t>
+      </w:r>
+      <w:r>
+        <w:t xml:space="preserve">. Если же уже все сделано и </w:t>
+      </w:r>
+      <w:r>
+        <w:t>плата прошита</w:t>
+      </w:r>
+      <w:r>
+        <w:t xml:space="preserve">, то напряжение 5 вольт </w:t>
+      </w:r>
+      <w:r>
+        <w:t>будет недостаточно</w:t>
+      </w:r>
+      <w:r>
+        <w:t>. В этом случае при значительных нагрузках на выходы, возможны провалы в работе.</w:t>
+      </w:r>
+      <w:r>
+        <w:t xml:space="preserve"> </w:t>
+      </w:r>
+      <w:r>
+        <w:t>О</w:t>
+      </w:r>
+      <w:r>
+        <w:t>тносительно данного проекта 5</w:t>
+      </w:r>
+      <w:r>
+        <w:t xml:space="preserve"> вольт недостаточно.</w:t>
+      </w:r>
+    </w:p>
+    <w:p>
+      <w:pPr>
+        <w:pStyle w:val="ac"/>
+        <w:ind w:firstLine="709"/>
+        <w:jc w:val="both"/>
+      </w:pPr>
+      <w:r>
+        <w:t xml:space="preserve">Питание от 9 вольт. </w:t>
       </w:r>
       <w:r>
         <w:rPr>
           <w:lang w:val="en-US"/>
         </w:rPr>
-        <w:t>Laravel</w:t>
-      </w:r>
-      <w:r>
-        <w:t xml:space="preserve">, </w:t>
-      </w:r>
-      <w:r>
-        <w:t>основой которого является</w:t>
-      </w:r>
-      <w:r>
-        <w:t xml:space="preserve"> шаблон проектирования </w:t>
-      </w:r>
-      <w:r>
-        <w:rPr>
+        <w:t>Arduino</w:t>
+      </w:r>
+      <w:r>
+        <w:t xml:space="preserve"> </w:t>
+      </w:r>
+      <w:r>
+        <w:t xml:space="preserve">можно запитать </w:t>
+      </w:r>
+      <w:r>
+        <w:t>от батарейки "Крона</w:t>
+      </w:r>
+      <w:r>
+        <w:t>" или блока пальчиковых батареек.</w:t>
+      </w:r>
+      <w:r>
+        <w:t xml:space="preserve"> На холостом ходу или с минимальной нагрузкой она проработает не один месяц. А вот уже с небольшим увеличением нагрузки время автономной работы </w:t>
+      </w:r>
+      <w:r>
+        <w:t xml:space="preserve">быстро сойдет на нет. Если увеличить нагрузку </w:t>
+      </w:r>
+      <w:r>
+        <w:t xml:space="preserve">на батарейку </w:t>
+      </w:r>
+      <w:r>
+        <w:t xml:space="preserve">в виде </w:t>
+      </w:r>
+      <w:r>
+        <w:t>датчик</w:t>
+      </w:r>
+      <w:r>
+        <w:t>ов требующих больше мощности и светодиодов индикации</w:t>
+      </w:r>
+      <w:r>
+        <w:t>, то батарейки м</w:t>
+      </w:r>
+      <w:r>
+        <w:t>ожет хватить совсем ненадолго.</w:t>
+      </w:r>
+    </w:p>
+    <w:p>
+      <w:pPr>
+        <w:pStyle w:val="ac"/>
+        <w:ind w:firstLine="709"/>
+        <w:jc w:val="both"/>
+      </w:pPr>
+    </w:p>
+    <w:p>
+      <w:pPr>
+        <w:ind w:firstLine="709"/>
+        <w:jc w:val="both"/>
+      </w:pPr>
+      <w:r>
+        <w:rPr>
+          <w:b/>
+        </w:rPr>
+        <w:t>2.</w:t>
+      </w:r>
+      <w:r>
+        <w:rPr>
+          <w:b/>
           <w:lang w:val="en-US"/>
         </w:rPr>
-        <w:t>MVC</w:t>
-      </w:r>
-      <w:r>
-        <w:t xml:space="preserve">, </w:t>
-      </w:r>
-      <w:r>
-        <w:t xml:space="preserve">контроллером из данного шаблона является </w:t>
-      </w:r>
-      <w:r>
-        <w:rPr>
-          <w:i/>
-        </w:rPr>
-        <w:t>Блок управления</w:t>
-      </w:r>
-      <w:r>
-        <w:t xml:space="preserve">, представлением является </w:t>
-      </w:r>
-      <w:r>
-        <w:rPr>
-          <w:i/>
-        </w:rPr>
-        <w:t>Блок формирования ответа</w:t>
-      </w:r>
-      <w:r>
-        <w:t xml:space="preserve">, а моделью – </w:t>
-      </w:r>
-      <w:r>
-        <w:rPr>
-          <w:i/>
-        </w:rPr>
-        <w:t>Блок модели данных</w:t>
-      </w:r>
-      <w:r>
-        <w:t>.</w:t>
+        <w:t>9</w:t>
       </w:r>
       <w:bookmarkStart w:id="1" w:name="_GoBack"/>
       <w:bookmarkEnd w:id="1"/>
-    </w:p>
-    <w:p>
-      <w:pPr>
+      <w:r>
+        <w:t xml:space="preserve"> Блок определения местоположения</w:t>
+      </w:r>
+    </w:p>
+    <w:p>
+      <w:pPr>
+        <w:ind w:firstLine="709"/>
+        <w:jc w:val="both"/>
+      </w:pPr>
+    </w:p>
+    <w:p>
+      <w:pPr>
+        <w:pStyle w:val="ac"/>
+        <w:ind w:firstLine="709"/>
+        <w:jc w:val="both"/>
+      </w:pPr>
+      <w:r>
+        <w:t>Блок определения местоположения отвечает за определение местоположения относительно заданной системы координат</w:t>
+      </w:r>
+      <w:r>
+        <w:t xml:space="preserve">. </w:t>
+      </w:r>
+    </w:p>
+    <w:p>
+      <w:pPr>
+        <w:pStyle w:val="ac"/>
+        <w:ind w:firstLine="709"/>
+        <w:jc w:val="both"/>
+      </w:pPr>
+      <w:r>
+        <w:t>Пока основной проблемой всех ныне существующих мобильных аппаратов, перемещающихся самостоятельно, без управления со стороны человека, остается навигация. Для успешной навигации в пространстве бортовая система робота должна уметь строить маршрут, управлять параметрами движения (задавать угол поворота колес и скорость их вращения), правильно интерпретировать сведения об окружающем мире, получаемые от датчиков, и постоянно отслеживать собственные координаты.</w:t>
+      </w:r>
+    </w:p>
+    <w:p>
+      <w:pPr>
+        <w:pStyle w:val="ac"/>
+        <w:ind w:firstLine="709"/>
+        <w:jc w:val="both"/>
+      </w:pPr>
+      <w:r>
+        <w:t xml:space="preserve">Полноценный робот должен определять собственные координаты и выбирать направление движения только на основании показателей бортовых </w:t>
+      </w:r>
+      <w:r>
+        <w:lastRenderedPageBreak/>
+        <w:t>датчиков, поэтому системы искусственного интеллекта, создаваемые для автономных машин, ориентированы на поддержку непрерывного цикла "опрос датчиков – принятие оперативного решения об изменении маршрута". Таких циклов может быть несколько – один ответственен за следование по основному маршруту, другой – за обход препятствий и т. д. Кроме того, на аппаратном уровне каждый цикл может поддерживаться датчиками разных типов и разных принципов действия, формирующих потоки данных разного объема и интенсивности.</w:t>
+      </w:r>
+    </w:p>
+    <w:p>
+      <w:pPr>
+        <w:pStyle w:val="ac"/>
+        <w:ind w:firstLine="709"/>
+        <w:jc w:val="both"/>
+      </w:pPr>
+      <w:r>
+        <w:t>В результате робот начинает теряться в сложной обстановке и на длинных маршрутах, когда надо не просто обходить мелкие препятствия и уклоняться от опасностей на относительно прямом пути, а планировать долгосрочные действия на стратегическом уровне и выполнять ряд вспомогательных задач, которые весьма трудоемки сами по себе. Поэтому современные системы навигации объединяют механизмы как низкоуровневого управления, так и высокоуровневого планирования.</w:t>
+      </w:r>
+    </w:p>
+    <w:p>
+      <w:pPr>
+        <w:pStyle w:val="ac"/>
+        <w:ind w:firstLine="709"/>
+        <w:jc w:val="both"/>
+      </w:pPr>
+      <w:r>
+        <w:t xml:space="preserve"> Проблемы, непосредственно связанные с движением на текущем коротком отрезке маршрута, решаются путем простого реагирования на особенности внешней среды, а глобальная система следит за соблюдением общего плана, модифицируя его в случае необходимости, и синхронизирует работу всех подчиненных структур управления.</w:t>
+      </w:r>
+    </w:p>
+    <w:p>
+      <w:pPr>
+        <w:pStyle w:val="ac"/>
+        <w:ind w:firstLine="709"/>
+        <w:jc w:val="both"/>
+      </w:pPr>
+    </w:p>
+    <w:p>
+      <w:pPr>
+        <w:pStyle w:val="ac"/>
         <w:ind w:firstLine="709"/>
         <w:jc w:val="both"/>
       </w:pPr>
     </w:p>
     <w:sectPr>
-      <w:footerReference w:type="default" r:id="rId7"/>
+      <w:footerReference w:type="default" r:id="rId19"/>
       <w:pgSz w:w="11906" w:h="16838"/>
       <w:pgMar w:top="1134" w:right="851" w:bottom="1531" w:left="1701" w:header="708" w:footer="964" w:gutter="0"/>
       <w:pgNumType w:start="18"/>
@@ -579,7 +1353,7 @@
 </file>
 
 <file path=word/endnotes.xml><?xml version="1.0" encoding="utf-8"?>
-<w:endnotes xmlns:wpc="http://schemas.microsoft.com/office/word/2010/wordprocessingCanvas" xmlns:cx="http://schemas.microsoft.com/office/drawing/2014/chartex" xmlns:cx1="http://schemas.microsoft.com/office/drawing/2015/9/8/chartex" xmlns:cx2="http://schemas.microsoft.com/office/drawing/2015/10/21/chartex" xmlns:cx3="http://schemas.microsoft.com/office/drawing/2016/5/9/chartex" xmlns:cx4="http://schemas.microsoft.com/office/drawing/2016/5/10/chartex" xmlns:cx5="http://schemas.microsoft.com/office/drawing/2016/5/11/chartex" xmlns:cx6="http://schemas.microsoft.com/office/drawing/2016/5/12/chartex" xmlns:cx7="http://schemas.microsoft.com/office/drawing/2016/5/13/chartex" xmlns:cx8="http://schemas.microsoft.com/office/drawing/2016/5/14/chartex" xmlns:mc="http://schemas.openxmlformats.org/markup-compatibility/2006" xmlns:aink="http://schemas.microsoft.com/office/drawing/2016/ink" xmlns:am3d="http://schemas.microsoft.com/office/drawing/2017/model3d" xmlns:o="urn:schemas-microsoft-com:office:office" xmlns:r="http://schemas.openxmlformats.org/officeDocument/2006/relationships" xmlns:m="http://schemas.openxmlformats.org/officeDocument/2006/math" xmlns:v="urn:schemas-microsoft-com:vml" xmlns:wp14="http://schemas.microsoft.com/office/word/2010/wordprocessingDrawing" xmlns:wp="http://schemas.openxmlformats.org/drawingml/2006/wordprocessingDrawing" xmlns:w10="urn:schemas-microsoft-com:office:word" xmlns:w="http://schemas.openxmlformats.org/wordprocessingml/2006/main" xmlns:w14="http://schemas.microsoft.com/office/word/2010/wordml" xmlns:w15="http://schemas.microsoft.com/office/word/2012/wordml" xmlns:w16cid="http://schemas.microsoft.com/office/word/2016/wordml/cid" xmlns:w16se="http://schemas.microsoft.com/office/word/2015/wordml/symex" xmlns:wpg="http://schemas.microsoft.com/office/word/2010/wordprocessingGroup" xmlns:wpi="http://schemas.microsoft.com/office/word/2010/wordprocessingInk" xmlns:wne="http://schemas.microsoft.com/office/word/2006/wordml" xmlns:wps="http://schemas.microsoft.com/office/word/2010/wordprocessingShape" mc:Ignorable="w14 w15 w16se w16cid wp14">
+<w:endnotes xmlns:wpc="http://schemas.microsoft.com/office/word/2010/wordprocessingCanvas" xmlns:mc="http://schemas.openxmlformats.org/markup-compatibility/2006" xmlns:o="urn:schemas-microsoft-com:office:office" xmlns:r="http://schemas.openxmlformats.org/officeDocument/2006/relationships" xmlns:m="http://schemas.openxmlformats.org/officeDocument/2006/math" xmlns:v="urn:schemas-microsoft-com:vml" xmlns:wp14="http://schemas.microsoft.com/office/word/2010/wordprocessingDrawing" xmlns:wp="http://schemas.openxmlformats.org/drawingml/2006/wordprocessingDrawing" xmlns:w10="urn:schemas-microsoft-com:office:word" xmlns:w="http://schemas.openxmlformats.org/wordprocessingml/2006/main" xmlns:w14="http://schemas.microsoft.com/office/word/2010/wordml" xmlns:w15="http://schemas.microsoft.com/office/word/2012/wordml" xmlns:wpg="http://schemas.microsoft.com/office/word/2010/wordprocessingGroup" xmlns:wpi="http://schemas.microsoft.com/office/word/2010/wordprocessingInk" xmlns:wne="http://schemas.microsoft.com/office/word/2006/wordml" xmlns:wps="http://schemas.microsoft.com/office/word/2010/wordprocessingShape" mc:Ignorable="w14 w15 wp14">
   <w:endnote w:type="separator" w:id="-1">
     <w:p>
       <w:r>
@@ -598,7 +1372,7 @@
 </file>
 
 <file path=word/footer1.xml><?xml version="1.0" encoding="utf-8"?>
-<w:ftr xmlns:wpc="http://schemas.microsoft.com/office/word/2010/wordprocessingCanvas" xmlns:cx="http://schemas.microsoft.com/office/drawing/2014/chartex" xmlns:cx1="http://schemas.microsoft.com/office/drawing/2015/9/8/chartex" xmlns:cx2="http://schemas.microsoft.com/office/drawing/2015/10/21/chartex" xmlns:cx3="http://schemas.microsoft.com/office/drawing/2016/5/9/chartex" xmlns:cx4="http://schemas.microsoft.com/office/drawing/2016/5/10/chartex" xmlns:cx5="http://schemas.microsoft.com/office/drawing/2016/5/11/chartex" xmlns:cx6="http://schemas.microsoft.com/office/drawing/2016/5/12/chartex" xmlns:cx7="http://schemas.microsoft.com/office/drawing/2016/5/13/chartex" xmlns:cx8="http://schemas.microsoft.com/office/drawing/2016/5/14/chartex" xmlns:mc="http://schemas.openxmlformats.org/markup-compatibility/2006" xmlns:aink="http://schemas.microsoft.com/office/drawing/2016/ink" xmlns:am3d="http://schemas.microsoft.com/office/drawing/2017/model3d" xmlns:o="urn:schemas-microsoft-com:office:office" xmlns:r="http://schemas.openxmlformats.org/officeDocument/2006/relationships" xmlns:m="http://schemas.openxmlformats.org/officeDocument/2006/math" xmlns:v="urn:schemas-microsoft-com:vml" xmlns:wp14="http://schemas.microsoft.com/office/word/2010/wordprocessingDrawing" xmlns:wp="http://schemas.openxmlformats.org/drawingml/2006/wordprocessingDrawing" xmlns:w10="urn:schemas-microsoft-com:office:word" xmlns:w="http://schemas.openxmlformats.org/wordprocessingml/2006/main" xmlns:w14="http://schemas.microsoft.com/office/word/2010/wordml" xmlns:w15="http://schemas.microsoft.com/office/word/2012/wordml" xmlns:w16cid="http://schemas.microsoft.com/office/word/2016/wordml/cid" xmlns:w16se="http://schemas.microsoft.com/office/word/2015/wordml/symex" xmlns:wpg="http://schemas.microsoft.com/office/word/2010/wordprocessingGroup" xmlns:wpi="http://schemas.microsoft.com/office/word/2010/wordprocessingInk" xmlns:wne="http://schemas.microsoft.com/office/word/2006/wordml" xmlns:wps="http://schemas.microsoft.com/office/word/2010/wordprocessingShape" mc:Ignorable="w14 w15 w16se w16cid wp14">
+<w:ftr xmlns:wpc="http://schemas.microsoft.com/office/word/2010/wordprocessingCanvas" xmlns:mc="http://schemas.openxmlformats.org/markup-compatibility/2006" xmlns:o="urn:schemas-microsoft-com:office:office" xmlns:r="http://schemas.openxmlformats.org/officeDocument/2006/relationships" xmlns:m="http://schemas.openxmlformats.org/officeDocument/2006/math" xmlns:v="urn:schemas-microsoft-com:vml" xmlns:wp14="http://schemas.microsoft.com/office/word/2010/wordprocessingDrawing" xmlns:wp="http://schemas.openxmlformats.org/drawingml/2006/wordprocessingDrawing" xmlns:w10="urn:schemas-microsoft-com:office:word" xmlns:w="http://schemas.openxmlformats.org/wordprocessingml/2006/main" xmlns:w14="http://schemas.microsoft.com/office/word/2010/wordml" xmlns:w15="http://schemas.microsoft.com/office/word/2012/wordml" xmlns:wpg="http://schemas.microsoft.com/office/word/2010/wordprocessingGroup" xmlns:wpi="http://schemas.microsoft.com/office/word/2010/wordprocessingInk" xmlns:wne="http://schemas.microsoft.com/office/word/2006/wordml" xmlns:wps="http://schemas.microsoft.com/office/word/2010/wordprocessingShape" mc:Ignorable="w14 w15 wp14">
   <w:p>
     <w:pPr>
       <w:tabs>
@@ -620,7 +1394,7 @@
       <w:rPr>
         <w:noProof/>
       </w:rPr>
-      <w:t>15</w:t>
+      <w:t>22</w:t>
     </w:r>
     <w:r>
       <w:fldChar w:fldCharType="end"/>
@@ -630,7 +1404,7 @@
 </file>
 
 <file path=word/footnotes.xml><?xml version="1.0" encoding="utf-8"?>
-<w:footnotes xmlns:wpc="http://schemas.microsoft.com/office/word/2010/wordprocessingCanvas" xmlns:cx="http://schemas.microsoft.com/office/drawing/2014/chartex" xmlns:cx1="http://schemas.microsoft.com/office/drawing/2015/9/8/chartex" xmlns:cx2="http://schemas.microsoft.com/office/drawing/2015/10/21/chartex" xmlns:cx3="http://schemas.microsoft.com/office/drawing/2016/5/9/chartex" xmlns:cx4="http://schemas.microsoft.com/office/drawing/2016/5/10/chartex" xmlns:cx5="http://schemas.microsoft.com/office/drawing/2016/5/11/chartex" xmlns:cx6="http://schemas.microsoft.com/office/drawing/2016/5/12/chartex" xmlns:cx7="http://schemas.microsoft.com/office/drawing/2016/5/13/chartex" xmlns:cx8="http://schemas.microsoft.com/office/drawing/2016/5/14/chartex" xmlns:mc="http://schemas.openxmlformats.org/markup-compatibility/2006" xmlns:aink="http://schemas.microsoft.com/office/drawing/2016/ink" xmlns:am3d="http://schemas.microsoft.com/office/drawing/2017/model3d" xmlns:o="urn:schemas-microsoft-com:office:office" xmlns:r="http://schemas.openxmlformats.org/officeDocument/2006/relationships" xmlns:m="http://schemas.openxmlformats.org/officeDocument/2006/math" xmlns:v="urn:schemas-microsoft-com:vml" xmlns:wp14="http://schemas.microsoft.com/office/word/2010/wordprocessingDrawing" xmlns:wp="http://schemas.openxmlformats.org/drawingml/2006/wordprocessingDrawing" xmlns:w10="urn:schemas-microsoft-com:office:word" xmlns:w="http://schemas.openxmlformats.org/wordprocessingml/2006/main" xmlns:w14="http://schemas.microsoft.com/office/word/2010/wordml" xmlns:w15="http://schemas.microsoft.com/office/word/2012/wordml" xmlns:w16cid="http://schemas.microsoft.com/office/word/2016/wordml/cid" xmlns:w16se="http://schemas.microsoft.com/office/word/2015/wordml/symex" xmlns:wpg="http://schemas.microsoft.com/office/word/2010/wordprocessingGroup" xmlns:wpi="http://schemas.microsoft.com/office/word/2010/wordprocessingInk" xmlns:wne="http://schemas.microsoft.com/office/word/2006/wordml" xmlns:wps="http://schemas.microsoft.com/office/word/2010/wordprocessingShape" mc:Ignorable="w14 w15 w16se w16cid wp14">
+<w:footnotes xmlns:wpc="http://schemas.microsoft.com/office/word/2010/wordprocessingCanvas" xmlns:mc="http://schemas.openxmlformats.org/markup-compatibility/2006" xmlns:o="urn:schemas-microsoft-com:office:office" xmlns:r="http://schemas.openxmlformats.org/officeDocument/2006/relationships" xmlns:m="http://schemas.openxmlformats.org/officeDocument/2006/math" xmlns:v="urn:schemas-microsoft-com:vml" xmlns:wp14="http://schemas.microsoft.com/office/word/2010/wordprocessingDrawing" xmlns:wp="http://schemas.openxmlformats.org/drawingml/2006/wordprocessingDrawing" xmlns:w10="urn:schemas-microsoft-com:office:word" xmlns:w="http://schemas.openxmlformats.org/wordprocessingml/2006/main" xmlns:w14="http://schemas.microsoft.com/office/word/2010/wordml" xmlns:w15="http://schemas.microsoft.com/office/word/2012/wordml" xmlns:wpg="http://schemas.microsoft.com/office/word/2010/wordprocessingGroup" xmlns:wpi="http://schemas.microsoft.com/office/word/2010/wordprocessingInk" xmlns:wne="http://schemas.microsoft.com/office/word/2006/wordml" xmlns:wps="http://schemas.microsoft.com/office/word/2010/wordprocessingShape" mc:Ignorable="w14 w15 wp14">
   <w:footnote w:type="separator" w:id="-1">
     <w:p>
       <w:r>
@@ -649,8 +1423,121 @@
 </file>
 
 <file path=word/numbering.xml><?xml version="1.0" encoding="utf-8"?>
-<w:numbering xmlns:wpc="http://schemas.microsoft.com/office/word/2010/wordprocessingCanvas" xmlns:cx="http://schemas.microsoft.com/office/drawing/2014/chartex" xmlns:cx1="http://schemas.microsoft.com/office/drawing/2015/9/8/chartex" xmlns:cx2="http://schemas.microsoft.com/office/drawing/2015/10/21/chartex" xmlns:cx3="http://schemas.microsoft.com/office/drawing/2016/5/9/chartex" xmlns:cx4="http://schemas.microsoft.com/office/drawing/2016/5/10/chartex" xmlns:cx5="http://schemas.microsoft.com/office/drawing/2016/5/11/chartex" xmlns:cx6="http://schemas.microsoft.com/office/drawing/2016/5/12/chartex" xmlns:cx7="http://schemas.microsoft.com/office/drawing/2016/5/13/chartex" xmlns:cx8="http://schemas.microsoft.com/office/drawing/2016/5/14/chartex" xmlns:mc="http://schemas.openxmlformats.org/markup-compatibility/2006" xmlns:aink="http://schemas.microsoft.com/office/drawing/2016/ink" xmlns:am3d="http://schemas.microsoft.com/office/drawing/2017/model3d" xmlns:o="urn:schemas-microsoft-com:office:office" xmlns:r="http://schemas.openxmlformats.org/officeDocument/2006/relationships" xmlns:m="http://schemas.openxmlformats.org/officeDocument/2006/math" xmlns:v="urn:schemas-microsoft-com:vml" xmlns:wp14="http://schemas.microsoft.com/office/word/2010/wordprocessingDrawing" xmlns:wp="http://schemas.openxmlformats.org/drawingml/2006/wordprocessingDrawing" xmlns:w10="urn:schemas-microsoft-com:office:word" xmlns:w="http://schemas.openxmlformats.org/wordprocessingml/2006/main" xmlns:w14="http://schemas.microsoft.com/office/word/2010/wordml" xmlns:w15="http://schemas.microsoft.com/office/word/2012/wordml" xmlns:w16cid="http://schemas.microsoft.com/office/word/2016/wordml/cid" xmlns:w16se="http://schemas.microsoft.com/office/word/2015/wordml/symex" xmlns:wpg="http://schemas.microsoft.com/office/word/2010/wordprocessingGroup" xmlns:wpi="http://schemas.microsoft.com/office/word/2010/wordprocessingInk" xmlns:wne="http://schemas.microsoft.com/office/word/2006/wordml" xmlns:wps="http://schemas.microsoft.com/office/word/2010/wordprocessingShape" mc:Ignorable="w14 w15 w16se w16cid wp14">
-  <w:abstractNum w:abstractNumId="0" w15:restartNumberingAfterBreak="0">
+<w:numbering xmlns:wpc="http://schemas.microsoft.com/office/word/2010/wordprocessingCanvas" xmlns:mc="http://schemas.openxmlformats.org/markup-compatibility/2006" xmlns:o="urn:schemas-microsoft-com:office:office" xmlns:r="http://schemas.openxmlformats.org/officeDocument/2006/relationships" xmlns:m="http://schemas.openxmlformats.org/officeDocument/2006/math" xmlns:v="urn:schemas-microsoft-com:vml" xmlns:wp14="http://schemas.microsoft.com/office/word/2010/wordprocessingDrawing" xmlns:wp="http://schemas.openxmlformats.org/drawingml/2006/wordprocessingDrawing" xmlns:w10="urn:schemas-microsoft-com:office:word" xmlns:w="http://schemas.openxmlformats.org/wordprocessingml/2006/main" xmlns:w14="http://schemas.microsoft.com/office/word/2010/wordml" xmlns:w15="http://schemas.microsoft.com/office/word/2012/wordml" xmlns:wpg="http://schemas.microsoft.com/office/word/2010/wordprocessingGroup" xmlns:wpi="http://schemas.microsoft.com/office/word/2010/wordprocessingInk" xmlns:wne="http://schemas.microsoft.com/office/word/2006/wordml" xmlns:wps="http://schemas.microsoft.com/office/word/2010/wordprocessingShape" mc:Ignorable="w14 w15 wp14">
+  <w:abstractNum w:abstractNumId="0">
+    <w:nsid w:val="6BE50B86"/>
+    <w:multiLevelType w:val="hybridMultilevel"/>
+    <w:tmpl w:val="8028094E"/>
+    <w:lvl w:ilvl="0" w:tplc="CB18056A">
+      <w:start w:val="1"/>
+      <w:numFmt w:val="bullet"/>
+      <w:lvlText w:val=""/>
+      <w:lvlJc w:val="left"/>
+      <w:pPr>
+        <w:ind w:left="1080" w:hanging="360"/>
+      </w:pPr>
+      <w:rPr>
+        <w:rFonts w:ascii="Symbol" w:hAnsi="Symbol" w:hint="default"/>
+      </w:rPr>
+    </w:lvl>
+    <w:lvl w:ilvl="1" w:tplc="04190003" w:tentative="1">
+      <w:start w:val="1"/>
+      <w:numFmt w:val="bullet"/>
+      <w:lvlText w:val="o"/>
+      <w:lvlJc w:val="left"/>
+      <w:pPr>
+        <w:ind w:left="1800" w:hanging="360"/>
+      </w:pPr>
+      <w:rPr>
+        <w:rFonts w:ascii="Courier New" w:hAnsi="Courier New" w:cs="Courier New" w:hint="default"/>
+      </w:rPr>
+    </w:lvl>
+    <w:lvl w:ilvl="2" w:tplc="04190005" w:tentative="1">
+      <w:start w:val="1"/>
+      <w:numFmt w:val="bullet"/>
+      <w:lvlText w:val=""/>
+      <w:lvlJc w:val="left"/>
+      <w:pPr>
+        <w:ind w:left="2520" w:hanging="360"/>
+      </w:pPr>
+      <w:rPr>
+        <w:rFonts w:ascii="Wingdings" w:hAnsi="Wingdings" w:hint="default"/>
+      </w:rPr>
+    </w:lvl>
+    <w:lvl w:ilvl="3" w:tplc="04190001" w:tentative="1">
+      <w:start w:val="1"/>
+      <w:numFmt w:val="bullet"/>
+      <w:lvlText w:val=""/>
+      <w:lvlJc w:val="left"/>
+      <w:pPr>
+        <w:ind w:left="3240" w:hanging="360"/>
+      </w:pPr>
+      <w:rPr>
+        <w:rFonts w:ascii="Symbol" w:hAnsi="Symbol" w:hint="default"/>
+      </w:rPr>
+    </w:lvl>
+    <w:lvl w:ilvl="4" w:tplc="04190003" w:tentative="1">
+      <w:start w:val="1"/>
+      <w:numFmt w:val="bullet"/>
+      <w:lvlText w:val="o"/>
+      <w:lvlJc w:val="left"/>
+      <w:pPr>
+        <w:ind w:left="3960" w:hanging="360"/>
+      </w:pPr>
+      <w:rPr>
+        <w:rFonts w:ascii="Courier New" w:hAnsi="Courier New" w:cs="Courier New" w:hint="default"/>
+      </w:rPr>
+    </w:lvl>
+    <w:lvl w:ilvl="5" w:tplc="04190005" w:tentative="1">
+      <w:start w:val="1"/>
+      <w:numFmt w:val="bullet"/>
+      <w:lvlText w:val=""/>
+      <w:lvlJc w:val="left"/>
+      <w:pPr>
+        <w:ind w:left="4680" w:hanging="360"/>
+      </w:pPr>
+      <w:rPr>
+        <w:rFonts w:ascii="Wingdings" w:hAnsi="Wingdings" w:hint="default"/>
+      </w:rPr>
+    </w:lvl>
+    <w:lvl w:ilvl="6" w:tplc="04190001" w:tentative="1">
+      <w:start w:val="1"/>
+      <w:numFmt w:val="bullet"/>
+      <w:lvlText w:val=""/>
+      <w:lvlJc w:val="left"/>
+      <w:pPr>
+        <w:ind w:left="5400" w:hanging="360"/>
+      </w:pPr>
+      <w:rPr>
+        <w:rFonts w:ascii="Symbol" w:hAnsi="Symbol" w:hint="default"/>
+      </w:rPr>
+    </w:lvl>
+    <w:lvl w:ilvl="7" w:tplc="04190003" w:tentative="1">
+      <w:start w:val="1"/>
+      <w:numFmt w:val="bullet"/>
+      <w:lvlText w:val="o"/>
+      <w:lvlJc w:val="left"/>
+      <w:pPr>
+        <w:ind w:left="6120" w:hanging="360"/>
+      </w:pPr>
+      <w:rPr>
+        <w:rFonts w:ascii="Courier New" w:hAnsi="Courier New" w:cs="Courier New" w:hint="default"/>
+      </w:rPr>
+    </w:lvl>
+    <w:lvl w:ilvl="8" w:tplc="04190005" w:tentative="1">
+      <w:start w:val="1"/>
+      <w:numFmt w:val="bullet"/>
+      <w:lvlText w:val=""/>
+      <w:lvlJc w:val="left"/>
+      <w:pPr>
+        <w:ind w:left="6840" w:hanging="360"/>
+      </w:pPr>
+      <w:rPr>
+        <w:rFonts w:ascii="Wingdings" w:hAnsi="Wingdings" w:hint="default"/>
+      </w:rPr>
+    </w:lvl>
+  </w:abstractNum>
+  <w:abstractNum w:abstractNumId="1">
     <w:nsid w:val="70332EB2"/>
     <w:multiLevelType w:val="multilevel"/>
     <w:tmpl w:val="35D8EBF8"/>
@@ -764,13 +1651,16 @@
     </w:lvl>
   </w:abstractNum>
   <w:num w:numId="1">
+    <w:abstractNumId w:val="1"/>
+  </w:num>
+  <w:num w:numId="2">
     <w:abstractNumId w:val="0"/>
   </w:num>
 </w:numbering>
 </file>
 
 <file path=word/styles.xml><?xml version="1.0" encoding="utf-8"?>
-<w:styles xmlns:mc="http://schemas.openxmlformats.org/markup-compatibility/2006" xmlns:r="http://schemas.openxmlformats.org/officeDocument/2006/relationships" xmlns:w="http://schemas.openxmlformats.org/wordprocessingml/2006/main" xmlns:w14="http://schemas.microsoft.com/office/word/2010/wordml" xmlns:w15="http://schemas.microsoft.com/office/word/2012/wordml" xmlns:w16cid="http://schemas.microsoft.com/office/word/2016/wordml/cid" xmlns:w16se="http://schemas.microsoft.com/office/word/2015/wordml/symex" mc:Ignorable="w14 w15 w16se w16cid">
+<w:styles xmlns:mc="http://schemas.openxmlformats.org/markup-compatibility/2006" xmlns:r="http://schemas.openxmlformats.org/officeDocument/2006/relationships" xmlns:w="http://schemas.openxmlformats.org/wordprocessingml/2006/main" xmlns:w14="http://schemas.microsoft.com/office/word/2010/wordml" xmlns:w15="http://schemas.microsoft.com/office/word/2012/wordml" mc:Ignorable="w14 w15">
   <w:docDefaults>
     <w:rPrDefault>
       <w:rPr>
@@ -778,7 +1668,7 @@
         <w:color w:val="000000"/>
         <w:sz w:val="28"/>
         <w:szCs w:val="28"/>
-        <w:lang w:val="ru-RU" w:eastAsia="ru-BY" w:bidi="ar-SA"/>
+        <w:lang w:val="ru-RU" w:eastAsia="ru-RU" w:bidi="ar-SA"/>
       </w:rPr>
     </w:rPrDefault>
     <w:pPrDefault>
@@ -793,7 +1683,7 @@
       </w:pPr>
     </w:pPrDefault>
   </w:docDefaults>
-  <w:latentStyles w:defLockedState="0" w:defUIPriority="99" w:defSemiHidden="0" w:defUnhideWhenUsed="0" w:defQFormat="0" w:count="375">
+  <w:latentStyles w:defLockedState="0" w:defUIPriority="99" w:defSemiHidden="0" w:defUnhideWhenUsed="0" w:defQFormat="0" w:count="371">
     <w:lsdException w:name="Normal" w:uiPriority="0" w:qFormat="1"/>
     <w:lsdException w:name="heading 1" w:uiPriority="9" w:qFormat="1"/>
     <w:lsdException w:name="heading 2" w:semiHidden="1" w:uiPriority="9" w:unhideWhenUsed="1" w:qFormat="1"/>
@@ -1165,10 +2055,6 @@
     <w:lsdException w:name="List Table 5 Dark Accent 6" w:uiPriority="50"/>
     <w:lsdException w:name="List Table 6 Colorful Accent 6" w:uiPriority="51"/>
     <w:lsdException w:name="List Table 7 Colorful Accent 6" w:uiPriority="52"/>
-    <w:lsdException w:name="Mention" w:semiHidden="1" w:unhideWhenUsed="1"/>
-    <w:lsdException w:name="Smart Hyperlink" w:semiHidden="1" w:unhideWhenUsed="1"/>
-    <w:lsdException w:name="Hashtag" w:semiHidden="1" w:unhideWhenUsed="1"/>
-    <w:lsdException w:name="Unresolved Mention" w:semiHidden="1" w:unhideWhenUsed="1"/>
   </w:latentStyles>
   <w:style w:type="paragraph" w:default="1" w:styleId="a">
     <w:name w:val="Normal"/>
@@ -1260,6 +2146,28 @@
       <w:b/>
       <w:sz w:val="20"/>
       <w:szCs w:val="20"/>
+    </w:rPr>
+  </w:style>
+  <w:style w:type="paragraph" w:styleId="7">
+    <w:name w:val="heading 7"/>
+    <w:basedOn w:val="a"/>
+    <w:next w:val="a"/>
+    <w:link w:val="70"/>
+    <w:uiPriority w:val="9"/>
+    <w:unhideWhenUsed/>
+    <w:qFormat/>
+    <w:rsid w:val="00D63410"/>
+    <w:pPr>
+      <w:keepNext/>
+      <w:keepLines/>
+      <w:spacing w:before="40"/>
+      <w:outlineLvl w:val="6"/>
+    </w:pPr>
+    <w:rPr>
+      <w:rFonts w:asciiTheme="majorHAnsi" w:eastAsiaTheme="majorEastAsia" w:hAnsiTheme="majorHAnsi" w:cstheme="majorBidi"/>
+      <w:i/>
+      <w:iCs/>
+      <w:color w:val="243F60" w:themeColor="accent1" w:themeShade="7F"/>
     </w:rPr>
   </w:style>
   <w:style w:type="character" w:default="1" w:styleId="a0">
@@ -1387,6 +2295,91 @@
       <w:rFonts w:ascii="Segoe UI" w:hAnsi="Segoe UI" w:cs="Segoe UI"/>
       <w:sz w:val="18"/>
       <w:szCs w:val="18"/>
+    </w:rPr>
+  </w:style>
+  <w:style w:type="paragraph" w:styleId="ab">
+    <w:name w:val="List Paragraph"/>
+    <w:basedOn w:val="a"/>
+    <w:uiPriority w:val="34"/>
+    <w:qFormat/>
+    <w:rsid w:val="002A1697"/>
+    <w:pPr>
+      <w:ind w:left="720"/>
+      <w:contextualSpacing/>
+    </w:pPr>
+  </w:style>
+  <w:style w:type="paragraph" w:styleId="ac">
+    <w:name w:val="No Spacing"/>
+    <w:uiPriority w:val="1"/>
+    <w:qFormat/>
+    <w:rsid w:val="00D63410"/>
+  </w:style>
+  <w:style w:type="character" w:customStyle="1" w:styleId="70">
+    <w:name w:val="Заголовок 7 Знак"/>
+    <w:basedOn w:val="a0"/>
+    <w:link w:val="7"/>
+    <w:uiPriority w:val="9"/>
+    <w:rsid w:val="00D63410"/>
+    <w:rPr>
+      <w:rFonts w:asciiTheme="majorHAnsi" w:eastAsiaTheme="majorEastAsia" w:hAnsiTheme="majorHAnsi" w:cstheme="majorBidi"/>
+      <w:i/>
+      <w:iCs/>
+      <w:color w:val="243F60" w:themeColor="accent1" w:themeShade="7F"/>
+    </w:rPr>
+  </w:style>
+  <w:style w:type="paragraph" w:styleId="ad">
+    <w:name w:val="Normal (Web)"/>
+    <w:basedOn w:val="a"/>
+    <w:uiPriority w:val="99"/>
+    <w:semiHidden/>
+    <w:unhideWhenUsed/>
+    <w:rsid w:val="00A962DC"/>
+    <w:pPr>
+      <w:pBdr>
+        <w:top w:val="none" w:sz="0" w:space="0" w:color="auto"/>
+        <w:left w:val="none" w:sz="0" w:space="0" w:color="auto"/>
+        <w:bottom w:val="none" w:sz="0" w:space="0" w:color="auto"/>
+        <w:right w:val="none" w:sz="0" w:space="0" w:color="auto"/>
+        <w:between w:val="none" w:sz="0" w:space="0" w:color="auto"/>
+      </w:pBdr>
+      <w:spacing w:before="100" w:beforeAutospacing="1" w:after="100" w:afterAutospacing="1"/>
+    </w:pPr>
+    <w:rPr>
+      <w:color w:val="auto"/>
+      <w:sz w:val="24"/>
+      <w:szCs w:val="24"/>
+    </w:rPr>
+  </w:style>
+  <w:style w:type="character" w:styleId="ae">
+    <w:name w:val="Hyperlink"/>
+    <w:basedOn w:val="a0"/>
+    <w:uiPriority w:val="99"/>
+    <w:semiHidden/>
+    <w:unhideWhenUsed/>
+    <w:rsid w:val="00A962DC"/>
+    <w:rPr>
+      <w:color w:val="0000FF"/>
+      <w:u w:val="single"/>
+    </w:rPr>
+  </w:style>
+  <w:style w:type="paragraph" w:customStyle="1" w:styleId="storybody">
+    <w:name w:val="storybody"/>
+    <w:basedOn w:val="a"/>
+    <w:rsid w:val="00315722"/>
+    <w:pPr>
+      <w:pBdr>
+        <w:top w:val="none" w:sz="0" w:space="0" w:color="auto"/>
+        <w:left w:val="none" w:sz="0" w:space="0" w:color="auto"/>
+        <w:bottom w:val="none" w:sz="0" w:space="0" w:color="auto"/>
+        <w:right w:val="none" w:sz="0" w:space="0" w:color="auto"/>
+        <w:between w:val="none" w:sz="0" w:space="0" w:color="auto"/>
+      </w:pBdr>
+      <w:spacing w:before="100" w:beforeAutospacing="1" w:after="100" w:afterAutospacing="1"/>
+    </w:pPr>
+    <w:rPr>
+      <w:color w:val="auto"/>
+      <w:sz w:val="24"/>
+      <w:szCs w:val="24"/>
     </w:rPr>
   </w:style>
 </w:styles>

</xml_diff>